<commit_message>
añadiendo cosas al informe
</commit_message>
<xml_diff>
--- a/InformeParcial.docx
+++ b/InformeParcial.docx
@@ -95,12 +95,19 @@
     <w:p>
       <w:pPr>
         <w:pStyle w:val="Abstract"/>
-        <w:ind w:firstLine="0"/>
-        <w:jc w:val="left"/>
+        <w:rPr>
+          <w:b w:val="0"/>
+          <w:bCs w:val="0"/>
+          <w:i/>
+          <w:iCs/>
+        </w:rPr>
       </w:pPr>
       <w:bookmarkStart w:id="0" w:name="PointTmp"/>
       <w:r>
-        <w:t xml:space="preserve">Resumen </w:t>
+        <w:t>RESUMEN</w:t>
+      </w:r>
+      <w:r>
+        <w:t xml:space="preserve"> </w:t>
       </w:r>
       <w:r>
         <w:t>–</w:t>
@@ -109,10 +116,42 @@
         <w:t xml:space="preserve"> </w:t>
       </w:r>
       <w:r>
+        <w:rPr>
+          <w:b w:val="0"/>
+          <w:bCs w:val="0"/>
+          <w:i/>
+          <w:iCs/>
+        </w:rPr>
+        <w:t>Este</w:t>
+      </w:r>
+      <w:r>
+        <w:rPr>
+          <w:b w:val="0"/>
+          <w:bCs w:val="0"/>
+          <w:i/>
+          <w:iCs/>
+        </w:rPr>
+        <w:t xml:space="preserve"> informe presenta la implementación y análisis de dos problemas usando redes neuronales. El primer problema se enfoca en la clasificación de números binarios utilizando una red neuronal monocapa. El proceso incluye el diseño de la arquitectura de la red, el entrenamiento con datos ruidosos y la evaluación del rendimiento mediante métricas como la tasa de aciertos y el error cuadrático medio (MSE). Los resultados demuestran la capacidad de la red para manejar entradas con ruido y predecir con precisión las salidas.</w:t>
+      </w:r>
+      <w:r>
+        <w:rPr>
+          <w:b w:val="0"/>
+          <w:bCs w:val="0"/>
+          <w:i/>
+          <w:iCs/>
+        </w:rPr>
         <w:t xml:space="preserve"> </w:t>
       </w:r>
-    </w:p>
-    <w:p/>
+      <w:r>
+        <w:rPr>
+          <w:b w:val="0"/>
+          <w:bCs w:val="0"/>
+          <w:i/>
+          <w:iCs/>
+        </w:rPr>
+        <w:t>El segundo problema aborda la separación de fuentes de audio mezcladas usando una red neuronal ADALINE. Se grabaron tres señales de audio independientes (dos voces humanas y una pista musical) y se combinaron para simular una mezcla. La red se entrenó para recuperar las señales originales, logrando una separación efectiva, especialmente en las señales de voz, según los valores de MSE y la correlación de Pearson. Estos resultados sugieren la viabilidad de utilizar redes neuronales para la separación de señales de audio en aplicaciones prácticas</w:t>
+      </w:r>
+    </w:p>
     <w:bookmarkEnd w:id="0"/>
     <w:p>
       <w:pPr>
@@ -295,7 +334,11 @@
     </w:p>
     <w:p>
       <w:r>
-        <w:t>A pesar de los avances significativos en el campo del reconocimiento de caracteres, siguen existiendo desafíos, como la variabilidad en la presentación de los caracteres y la influencia del ruido en los datos de entrada. Las redes neuronales, y en particular las de una capa, han mostrado potencial para abordar estos problemas, pero aún se requiere una mayor investigación para mejorar su precisión y robustez. Este trabajo se centra en el desarrollo y evaluación de una red neuronal de una capa para la clasificación de letras mayúsculas del alfabeto, explorando su capacidad para manejar variaciones y ruidos en las entradas. Así, buscamos contribuir a la mejora de técnicas de reconocimiento de caracteres, que son fundamentales en aplicaciones modernas como la digitalización de documentos y el procesamiento automatizado de texto.</w:t>
+        <w:t xml:space="preserve">A pesar de los avances significativos en el campo del reconocimiento de caracteres, siguen existiendo desafíos, como la variabilidad en la presentación de los caracteres y la influencia del ruido en los datos de entrada. Las redes neuronales, y en particular las de una capa, han mostrado potencial para abordar estos problemas, pero aún se requiere una mayor investigación para mejorar su precisión y </w:t>
+      </w:r>
+      <w:r>
+        <w:lastRenderedPageBreak/>
+        <w:t>robustez. Este trabajo se centra en el desarrollo y evaluación de una red neuronal de una capa para la clasificación de letras mayúsculas del alfabeto, explorando su capacidad para manejar variaciones y ruidos en las entradas. Así, buscamos contribuir a la mejora de técnicas de reconocimiento de caracteres, que son fundamentales en aplicaciones modernas como la digitalización de documentos y el procesamiento automatizado de texto.</w:t>
       </w:r>
     </w:p>
     <w:p>
@@ -308,11 +351,7 @@
     </w:p>
     <w:p>
       <w:r>
-        <w:t xml:space="preserve">El reconocimiento preciso y eficiente de caracteres es una tarea crucial en numerosas aplicaciones. Las redes neuronales ofrecen una solución prometedora al aprender patrones complejos y adaptarse a diferentes representaciones de letras. Este estudio justifica la necesidad de explorar y </w:t>
-      </w:r>
-      <w:r>
-        <w:lastRenderedPageBreak/>
-        <w:t>mejorar estos modelos, dado su potencial para optimizar procesos que dependen del reconocimiento de caracteres, impactando positivamente en la accesibilidad y procesamiento de la información.</w:t>
+        <w:t>El reconocimiento preciso y eficiente de caracteres es una tarea crucial en numerosas aplicaciones. Las redes neuronales ofrecen una solución prometedora al aprender patrones complejos y adaptarse a diferentes representaciones de letras. Este estudio justifica la necesidad de explorar y mejorar estos modelos, dado su potencial para optimizar procesos que dependen del reconocimiento de caracteres, impactando positivamente en la accesibilidad y procesamiento de la información.</w:t>
       </w:r>
     </w:p>
     <w:p>
@@ -696,6 +735,7 @@
         </w:numPr>
       </w:pPr>
       <w:r>
+        <w:lastRenderedPageBreak/>
         <w:t>La combinación lineal se pasa a través de una función de activación. En el caso del perceptrón, la función de activación es una función escalón que produce una salida de 1 si la combinación lineal es mayor o igual a cero, y 0 en caso contrario.</w:t>
       </w:r>
     </w:p>
@@ -740,7 +780,6 @@
         </w:numPr>
       </w:pPr>
       <w:r>
-        <w:lastRenderedPageBreak/>
         <w:t>Los pesos y el sesgo se actualizan utilizando esta diferencia, con el objetivo de reducir el error en futuras predicciones. El proceso de ajuste se realiza mediante un parámetro llamado tasa de aprendizaje, que determina la magnitud de las actualizaciones.</w:t>
       </w:r>
     </w:p>
@@ -1202,6 +1241,7 @@
           <w:b/>
           <w:bCs/>
         </w:rPr>
+        <w:lastRenderedPageBreak/>
         <w:t>Entrada (vector):</w:t>
       </w:r>
       <w:r>
@@ -1329,7 +1369,6 @@
           <w:b/>
           <w:bCs/>
         </w:rPr>
-        <w:lastRenderedPageBreak/>
         <w:t>Entrada (vector):</w:t>
       </w:r>
       <w:r>
@@ -1590,10 +1629,7 @@
         <w:t>Interpretación:</w:t>
       </w:r>
       <w:r>
-        <w:t xml:space="preserve"> La red neuronal monocapa presenta una cierta tolerancia al ruido, aunque con una disminución en la precisión. Esto también nos puede dar a conocer la necesidad de técnicas adicionales para mejorar la robustez frente a </w:t>
-      </w:r>
-      <w:r>
-        <w:t>entradas ruidosas, como la regularización o el ajuste de parámetros.</w:t>
+        <w:t xml:space="preserve"> La red neuronal monocapa presenta una cierta tolerancia al ruido, aunque con una disminución en la precisión. Esto también nos puede dar a conocer la necesidad de técnicas adicionales para mejorar la robustez frente a entradas ruidosas, como la regularización o el ajuste de parámetros.</w:t>
       </w:r>
     </w:p>
     <w:p>
@@ -1777,6 +1813,7 @@
             <w:docPart w:val="DefaultPlaceholder_-1854013440"/>
           </w:placeholder>
         </w:sdtPr>
+        <w:sdtEndPr/>
         <w:sdtContent>
           <w:r>
             <w:rPr>
@@ -2330,7 +2367,30 @@
       </w:r>
     </w:p>
     <w:p/>
+    <w:p>
+      <w:pPr>
+        <w:pStyle w:val="Ttulo1"/>
+      </w:pPr>
+      <w:r>
+        <w:t>Código</w:t>
+      </w:r>
+    </w:p>
+    <w:p>
+      <w:r>
+        <w:t>A continuación, se dejará el link del repositorio donde fueron guardados los códigos junto con el informe.</w:t>
+      </w:r>
+    </w:p>
     <w:p/>
+    <w:p>
+      <w:hyperlink r:id="rId17" w:history="1">
+        <w:r>
+          <w:rPr>
+            <w:rStyle w:val="Hipervnculo"/>
+          </w:rPr>
+          <w:t>https://github.com/USBCALI-MILOCODE/Parcial1-ElectivaSoftware.git</w:t>
+        </w:r>
+      </w:hyperlink>
+    </w:p>
     <w:p/>
     <w:p/>
     <w:p/>
@@ -7275,6 +7335,7 @@
     <w:rsidRoot w:val="00421A2E"/>
     <w:rsid w:val="0014393E"/>
     <w:rsid w:val="001855B1"/>
+    <w:rsid w:val="001C4370"/>
     <w:rsid w:val="00224B0F"/>
     <w:rsid w:val="00421A2E"/>
     <w:rsid w:val="004B4017"/>
@@ -8042,6 +8103,15 @@
 </file>
 
 <file path=customXml/item1.xml><?xml version="1.0" encoding="utf-8"?>
+<p:properties xmlns:p="http://schemas.microsoft.com/office/2006/metadata/properties" xmlns:xsi="http://www.w3.org/2001/XMLSchema-instance" xmlns:pc="http://schemas.microsoft.com/office/infopath/2007/PartnerControls">
+  <documentManagement>
+    <Document_x0020_Purpose xmlns="f577acbf-5b0b-4b4f-9948-268e97f8d3a4">Informational</Document_x0020_Purpose>
+    <Initiatives xmlns="f577acbf-5b0b-4b4f-9948-268e97f8d3a4"/>
+  </documentManagement>
+</p:properties>
+</file>
+
+<file path=customXml/item2.xml><?xml version="1.0" encoding="utf-8"?>
 <b:Sources xmlns:b="http://schemas.openxmlformats.org/officeDocument/2006/bibliography" xmlns="http://schemas.openxmlformats.org/officeDocument/2006/bibliography" SelectedStyle="\IEEE2006OfficeOnline.xsl" StyleName="IEEE" Version="2006">
   <b:Source>
     <b:Tag>htt</b:Tag>
@@ -8061,25 +8131,7 @@
 </b:Sources>
 </file>
 
-<file path=customXml/item2.xml><?xml version="1.0" encoding="utf-8"?>
-<p:properties xmlns:p="http://schemas.microsoft.com/office/2006/metadata/properties" xmlns:xsi="http://www.w3.org/2001/XMLSchema-instance" xmlns:pc="http://schemas.microsoft.com/office/infopath/2007/PartnerControls">
-  <documentManagement>
-    <Document_x0020_Purpose xmlns="f577acbf-5b0b-4b4f-9948-268e97f8d3a4">Informational</Document_x0020_Purpose>
-    <Initiatives xmlns="f577acbf-5b0b-4b4f-9948-268e97f8d3a4"/>
-  </documentManagement>
-</p:properties>
-</file>
-
 <file path=customXml/item3.xml><?xml version="1.0" encoding="utf-8"?>
-<?mso-contentType ?>
-<FormTemplates xmlns="http://schemas.microsoft.com/sharepoint/v3/contenttype/forms">
-  <Display>DocumentLibraryForm</Display>
-  <Edit>DocumentLibraryForm</Edit>
-  <New>DocumentLibraryForm</New>
-</FormTemplates>
-</file>
-
-<file path=customXml/item4.xml><?xml version="1.0" encoding="utf-8"?>
 <ct:contentTypeSchema xmlns:ct="http://schemas.microsoft.com/office/2006/metadata/contentType" xmlns:ma="http://schemas.microsoft.com/office/2006/metadata/properties/metaAttributes" ct:_="" ma:_="" ma:contentTypeName="Document" ma:contentTypeID="0x010100CD401524DC532D42A0E0ED886331A72B" ma:contentTypeVersion="13" ma:contentTypeDescription="Create a new document." ma:contentTypeScope="" ma:versionID="d936d863d335d354da51eb78ca1ae338">
   <xsd:schema xmlns:xsd="http://www.w3.org/2001/XMLSchema" xmlns:xs="http://www.w3.org/2001/XMLSchema" xmlns:p="http://schemas.microsoft.com/office/2006/metadata/properties" xmlns:ns2="f577acbf-5b0b-4b4f-9948-268e97f8d3a4" xmlns:ns3="b1e4d6ee-9f6f-43f8-a618-24f3d84da28f" targetNamespace="http://schemas.microsoft.com/office/2006/metadata/properties" ma:root="true" ma:fieldsID="5fbac08d56b1b04aa33acbc31e882ce9" ns2:_="" ns3:_="">
     <xsd:import namespace="f577acbf-5b0b-4b4f-9948-268e97f8d3a4"/>
@@ -8323,15 +8375,16 @@
 </ct:contentTypeSchema>
 </file>
 
-<file path=customXml/itemProps1.xml><?xml version="1.0" encoding="utf-8"?>
-<ds:datastoreItem xmlns:ds="http://schemas.openxmlformats.org/officeDocument/2006/customXml" ds:itemID="{8384660C-D685-4DB4-BA69-9057E590E531}">
-  <ds:schemaRefs>
-    <ds:schemaRef ds:uri="http://schemas.openxmlformats.org/officeDocument/2006/bibliography"/>
-  </ds:schemaRefs>
-</ds:datastoreItem>
+<file path=customXml/item4.xml><?xml version="1.0" encoding="utf-8"?>
+<?mso-contentType ?>
+<FormTemplates xmlns="http://schemas.microsoft.com/sharepoint/v3/contenttype/forms">
+  <Display>DocumentLibraryForm</Display>
+  <Edit>DocumentLibraryForm</Edit>
+  <New>DocumentLibraryForm</New>
+</FormTemplates>
 </file>
 
-<file path=customXml/itemProps2.xml><?xml version="1.0" encoding="utf-8"?>
+<file path=customXml/itemProps1.xml><?xml version="1.0" encoding="utf-8"?>
 <ds:datastoreItem xmlns:ds="http://schemas.openxmlformats.org/officeDocument/2006/customXml" ds:itemID="{8FD1624F-1F73-4BBA-9596-6D8FF4AD38FF}">
   <ds:schemaRefs>
     <ds:schemaRef ds:uri="http://schemas.microsoft.com/office/2006/metadata/properties"/>
@@ -8341,15 +8394,15 @@
 </ds:datastoreItem>
 </file>
 
-<file path=customXml/itemProps3.xml><?xml version="1.0" encoding="utf-8"?>
-<ds:datastoreItem xmlns:ds="http://schemas.openxmlformats.org/officeDocument/2006/customXml" ds:itemID="{768C3502-A2F0-49AF-89A1-47D5CD3AB4EB}">
+<file path=customXml/itemProps2.xml><?xml version="1.0" encoding="utf-8"?>
+<ds:datastoreItem xmlns:ds="http://schemas.openxmlformats.org/officeDocument/2006/customXml" ds:itemID="{8384660C-D685-4DB4-BA69-9057E590E531}">
   <ds:schemaRefs>
-    <ds:schemaRef ds:uri="http://schemas.microsoft.com/sharepoint/v3/contenttype/forms"/>
+    <ds:schemaRef ds:uri="http://schemas.openxmlformats.org/officeDocument/2006/bibliography"/>
   </ds:schemaRefs>
 </ds:datastoreItem>
 </file>
 
-<file path=customXml/itemProps4.xml><?xml version="1.0" encoding="utf-8"?>
+<file path=customXml/itemProps3.xml><?xml version="1.0" encoding="utf-8"?>
 <ds:datastoreItem xmlns:ds="http://schemas.openxmlformats.org/officeDocument/2006/customXml" ds:itemID="{1172DB61-8E86-436E-BC60-FC0845FA502E}">
   <ds:schemaRefs>
     <ds:schemaRef ds:uri="http://schemas.microsoft.com/office/2006/metadata/contentType"/>
@@ -8366,4 +8419,12 @@
     <ds:schemaRef ds:uri="http://schemas.microsoft.com/internal/obd"/>
   </ds:schemaRefs>
 </ds:datastoreItem>
+</file>
+
+<file path=customXml/itemProps4.xml><?xml version="1.0" encoding="utf-8"?>
+<ds:datastoreItem xmlns:ds="http://schemas.openxmlformats.org/officeDocument/2006/customXml" ds:itemID="{768C3502-A2F0-49AF-89A1-47D5CD3AB4EB}">
+  <ds:schemaRefs>
+    <ds:schemaRef ds:uri="http://schemas.microsoft.com/sharepoint/v3/contenttype/forms"/>
+  </ds:schemaRefs>
+</ds:datastoreItem>
 </file>
</xml_diff>